<commit_message>
Ainda mais levantamentos + formato obsoleto eliminado
</commit_message>
<xml_diff>
--- a/docs/padraodecMOOCs.docx
+++ b/docs/padraodecMOOCs.docx
@@ -5,6 +5,7 @@
     <w:p>
       <w:pPr>
         <w:pStyle w:val="4"/>
+        <w:ind w:left="2100" w:leftChars="0" w:firstLine="700" w:firstLineChars="0"/>
         <w:rPr>
           <w:color w:val="222222"/>
         </w:rPr>
@@ -210,13 +211,265 @@
         <w:rPr>
           <w:color w:val="222222"/>
         </w:rPr>
-        <w:t xml:space="preserve">–  Alternativas populares: Google Sites, WordPress, </w:t>
-      </w:r>
-      <w:r>
-        <w:rPr>
-          <w:color w:val="222222"/>
-        </w:rPr>
-        <w:t>g</w:t>
+        <w:t>–  Alternativas populares: Google Sites, WordPress, gRSShopper, Blogger, Tumblr, Twitter</w:t>
+      </w:r>
+    </w:p>
+    <w:p>
+      <w:pPr>
+        <w:pStyle w:val="4"/>
+        <w:rPr>
+          <w:color w:val="222222"/>
+        </w:rPr>
+      </w:pPr>
+      <w:r>
+        <w:rPr>
+          <w:color w:val="222222"/>
+        </w:rPr>
+        <w:t>→</w:t>
+      </w:r>
+      <w:r>
+        <w:rPr>
+          <w:b/>
+          <w:bCs/>
+          <w:color w:val="222222"/>
+        </w:rPr>
+        <w:t>Fóruns</w:t>
+      </w:r>
+    </w:p>
+    <w:p>
+      <w:pPr>
+        <w:pStyle w:val="4"/>
+        <w:rPr>
+          <w:color w:val="222222"/>
+        </w:rPr>
+      </w:pPr>
+      <w:r>
+        <w:rPr>
+          <w:color w:val="222222"/>
+        </w:rPr>
+        <w:tab/>
+      </w:r>
+      <w:r>
+        <w:rPr>
+          <w:color w:val="222222"/>
+        </w:rPr>
+        <w:t>–  Alternativas populares: Google Groups, Diigo, Yahoo Groups, Facebook e  Fóruns em phpBB</w:t>
+      </w:r>
+    </w:p>
+    <w:p>
+      <w:pPr>
+        <w:pStyle w:val="4"/>
+        <w:rPr>
+          <w:color w:val="222222"/>
+        </w:rPr>
+      </w:pPr>
+      <w:r>
+        <w:rPr>
+          <w:color w:val="222222"/>
+        </w:rPr>
+        <w:t>→</w:t>
+      </w:r>
+      <w:r>
+        <w:rPr>
+          <w:b/>
+          <w:bCs/>
+          <w:color w:val="222222"/>
+        </w:rPr>
+        <w:t>Sistemas LMS</w:t>
+      </w:r>
+    </w:p>
+    <w:p>
+      <w:pPr>
+        <w:pStyle w:val="4"/>
+        <w:rPr>
+          <w:color w:val="222222"/>
+        </w:rPr>
+      </w:pPr>
+      <w:r>
+        <w:rPr>
+          <w:color w:val="222222"/>
+        </w:rPr>
+        <w:tab/>
+      </w:r>
+      <w:r>
+        <w:rPr>
+          <w:color w:val="222222"/>
+        </w:rPr>
+        <w:t>–  Alternativas populares: Moodle, Blackboard</w:t>
+      </w:r>
+    </w:p>
+    <w:p>
+      <w:pPr>
+        <w:pStyle w:val="4"/>
+        <w:rPr>
+          <w:color w:val="222222"/>
+        </w:rPr>
+      </w:pPr>
+      <w:r>
+        <w:rPr>
+          <w:color w:val="222222"/>
+        </w:rPr>
+        <w:t>→</w:t>
+      </w:r>
+      <w:r>
+        <w:rPr>
+          <w:b/>
+          <w:bCs/>
+          <w:color w:val="222222"/>
+        </w:rPr>
+        <w:t>Sistemas Wiki</w:t>
+      </w:r>
+    </w:p>
+    <w:p>
+      <w:pPr>
+        <w:pStyle w:val="4"/>
+        <w:rPr>
+          <w:color w:val="222222"/>
+        </w:rPr>
+      </w:pPr>
+      <w:r>
+        <w:rPr>
+          <w:color w:val="222222"/>
+        </w:rPr>
+        <w:tab/>
+      </w:r>
+      <w:r>
+        <w:rPr>
+          <w:color w:val="222222"/>
+        </w:rPr>
+        <w:t>–  Alternativas populares: Wikispaces, além de páginas feitas em software MediaWiki, DokuWiki, XWiki,Wiki.js</w:t>
+      </w:r>
+    </w:p>
+    <w:p>
+      <w:pPr>
+        <w:pStyle w:val="4"/>
+        <w:rPr>
+          <w:color w:val="222222"/>
+        </w:rPr>
+      </w:pPr>
+      <w:r>
+        <w:rPr>
+          <w:color w:val="222222"/>
+        </w:rPr>
+        <w:t>→</w:t>
+      </w:r>
+      <w:r>
+        <w:rPr>
+          <w:b/>
+          <w:bCs/>
+          <w:color w:val="222222"/>
+        </w:rPr>
+        <w:t>Softwares de Videoconferência</w:t>
+      </w:r>
+    </w:p>
+    <w:p>
+      <w:pPr>
+        <w:pStyle w:val="4"/>
+        <w:rPr>
+          <w:color w:val="222222"/>
+        </w:rPr>
+      </w:pPr>
+      <w:r>
+        <w:rPr>
+          <w:color w:val="222222"/>
+        </w:rPr>
+        <w:tab/>
+      </w:r>
+      <w:r>
+        <w:rPr>
+          <w:color w:val="222222"/>
+        </w:rPr>
+        <w:t>–  Alternativas populares: Skype, Twitch, Google Hangouts, Ustream</w:t>
+      </w:r>
+    </w:p>
+    <w:p>
+      <w:pPr>
+        <w:pStyle w:val="4"/>
+        <w:rPr>
+          <w:color w:val="222222"/>
+        </w:rPr>
+      </w:pPr>
+      <w:r>
+        <w:rPr>
+          <w:color w:val="222222"/>
+        </w:rPr>
+        <w:t>→</w:t>
+      </w:r>
+      <w:r>
+        <w:rPr>
+          <w:b/>
+          <w:bCs/>
+          <w:color w:val="222222"/>
+        </w:rPr>
+        <w:t>Provedores MOOC</w:t>
+      </w:r>
+    </w:p>
+    <w:p>
+      <w:pPr>
+        <w:pStyle w:val="4"/>
+        <w:rPr>
+          <w:color w:val="222222"/>
+        </w:rPr>
+      </w:pPr>
+      <w:r>
+        <w:rPr>
+          <w:color w:val="222222"/>
+        </w:rPr>
+        <w:tab/>
+      </w:r>
+      <w:r>
+        <w:rPr>
+          <w:color w:val="222222"/>
+        </w:rPr>
+        <w:t>– Alternativas populares: Coursera, edX</w:t>
+      </w:r>
+    </w:p>
+    <w:p>
+      <w:pPr>
+        <w:pStyle w:val="4"/>
+        <w:rPr>
+          <w:color w:val="222222"/>
+        </w:rPr>
+      </w:pPr>
+      <w:r>
+        <w:rPr>
+          <w:color w:val="222222"/>
+        </w:rPr>
+        <w:t>→</w:t>
+      </w:r>
+      <w:r>
+        <w:rPr>
+          <w:b/>
+          <w:bCs/>
+          <w:color w:val="222222"/>
+        </w:rPr>
+        <w:t>Hospedagem geral de conteúdo</w:t>
+      </w:r>
+    </w:p>
+    <w:p>
+      <w:pPr>
+        <w:pStyle w:val="4"/>
+        <w:rPr>
+          <w:color w:val="222222"/>
+        </w:rPr>
+      </w:pPr>
+      <w:r>
+        <w:rPr>
+          <w:color w:val="222222"/>
+        </w:rPr>
+        <w:tab/>
+      </w:r>
+      <w:r>
+        <w:rPr>
+          <w:color w:val="222222"/>
+        </w:rPr>
+        <w:t xml:space="preserve">– Alternativas populares: SlideShare(para slides), Soundcloud (para áudio), Youtube ou Vimeo (para vídeos), </w:t>
+      </w:r>
+      <w:r>
+        <w:rPr>
+          <w:color w:val="222222"/>
+        </w:rPr>
+        <w:t xml:space="preserve">Google Docs (documentos), </w:t>
       </w:r>
       <w:bookmarkStart w:id="0" w:name="_GoBack"/>
       <w:bookmarkEnd w:id="0"/>
@@ -224,286 +477,28 @@
         <w:rPr>
           <w:color w:val="222222"/>
         </w:rPr>
-        <w:t xml:space="preserve">RSShopper, </w:t>
-      </w:r>
-      <w:r>
-        <w:rPr>
-          <w:color w:val="222222"/>
-        </w:rPr>
-        <w:t>Blogger, Tumblr, Twitter</w:t>
-      </w:r>
-    </w:p>
-    <w:p>
-      <w:pPr>
-        <w:pStyle w:val="4"/>
-        <w:rPr>
-          <w:color w:val="222222"/>
-        </w:rPr>
-      </w:pPr>
-      <w:r>
-        <w:rPr>
-          <w:color w:val="222222"/>
-        </w:rPr>
-        <w:t>→</w:t>
-      </w:r>
-      <w:r>
-        <w:rPr>
-          <w:b/>
-          <w:bCs/>
-          <w:color w:val="222222"/>
-        </w:rPr>
-        <w:t>Fóruns</w:t>
-      </w:r>
-    </w:p>
-    <w:p>
-      <w:pPr>
-        <w:pStyle w:val="4"/>
-        <w:rPr>
-          <w:color w:val="222222"/>
-        </w:rPr>
-      </w:pPr>
-      <w:r>
-        <w:rPr>
-          <w:color w:val="222222"/>
-        </w:rPr>
-        <w:tab/>
-      </w:r>
-      <w:r>
-        <w:rPr>
-          <w:color w:val="222222"/>
-        </w:rPr>
-        <w:t>–  Alternativas populares: Google Groups, Diigo,  Fóruns em phpBB</w:t>
-      </w:r>
-    </w:p>
-    <w:p>
-      <w:pPr>
-        <w:pStyle w:val="4"/>
-        <w:rPr>
-          <w:color w:val="222222"/>
-        </w:rPr>
-      </w:pPr>
-      <w:r>
-        <w:rPr>
-          <w:color w:val="222222"/>
-        </w:rPr>
-        <w:t>→</w:t>
-      </w:r>
-      <w:r>
-        <w:rPr>
-          <w:b/>
-          <w:bCs/>
-          <w:color w:val="222222"/>
-        </w:rPr>
-        <w:t>Sistemas LMS</w:t>
-      </w:r>
-    </w:p>
-    <w:p>
-      <w:pPr>
-        <w:pStyle w:val="4"/>
-        <w:rPr>
-          <w:color w:val="222222"/>
-        </w:rPr>
-      </w:pPr>
-      <w:r>
-        <w:rPr>
-          <w:color w:val="222222"/>
-        </w:rPr>
-        <w:tab/>
-      </w:r>
-      <w:r>
-        <w:rPr>
-          <w:color w:val="222222"/>
-        </w:rPr>
-        <w:t>–  Alternativas populares: Moodle, Blackboard</w:t>
-      </w:r>
-    </w:p>
-    <w:p>
-      <w:pPr>
-        <w:pStyle w:val="4"/>
-        <w:rPr>
-          <w:color w:val="222222"/>
-        </w:rPr>
-      </w:pPr>
-      <w:r>
-        <w:rPr>
-          <w:color w:val="222222"/>
-        </w:rPr>
-        <w:t>→</w:t>
-      </w:r>
-      <w:r>
-        <w:rPr>
-          <w:b/>
-          <w:bCs/>
-          <w:color w:val="222222"/>
-        </w:rPr>
-        <w:t>Sistemas Wiki</w:t>
-      </w:r>
-    </w:p>
-    <w:p>
-      <w:pPr>
-        <w:pStyle w:val="4"/>
-        <w:rPr>
-          <w:color w:val="222222"/>
-        </w:rPr>
-      </w:pPr>
-      <w:r>
-        <w:rPr>
-          <w:color w:val="222222"/>
-        </w:rPr>
-        <w:tab/>
-      </w:r>
-      <w:r>
-        <w:rPr>
-          <w:color w:val="222222"/>
-        </w:rPr>
-        <w:t>–  Alternativas populares: Wikispaces, além de páginas feitas em software MediaWiki, DokuWiki, XWiki,Wiki.js</w:t>
-      </w:r>
-    </w:p>
-    <w:p>
-      <w:pPr>
-        <w:pStyle w:val="4"/>
-        <w:rPr>
-          <w:color w:val="222222"/>
-        </w:rPr>
-      </w:pPr>
-      <w:r>
-        <w:rPr>
-          <w:color w:val="222222"/>
-        </w:rPr>
-        <w:t>→</w:t>
-      </w:r>
-      <w:r>
-        <w:rPr>
-          <w:b/>
-          <w:bCs/>
-          <w:color w:val="222222"/>
-        </w:rPr>
-        <w:t>Softwares de Videoconferência</w:t>
-      </w:r>
-    </w:p>
-    <w:p>
-      <w:pPr>
-        <w:pStyle w:val="4"/>
-        <w:rPr>
-          <w:color w:val="222222"/>
-        </w:rPr>
-      </w:pPr>
-      <w:r>
-        <w:rPr>
-          <w:color w:val="222222"/>
-        </w:rPr>
-        <w:tab/>
-      </w:r>
-      <w:r>
-        <w:rPr>
-          <w:color w:val="222222"/>
-        </w:rPr>
-        <w:t>–  Alternativas populares: Skype, Twitch, Google Hangouts, Ustream</w:t>
-      </w:r>
-    </w:p>
-    <w:p>
-      <w:pPr>
-        <w:pStyle w:val="4"/>
-        <w:rPr>
-          <w:color w:val="222222"/>
-        </w:rPr>
-      </w:pPr>
-      <w:r>
-        <w:rPr>
-          <w:color w:val="222222"/>
-        </w:rPr>
-        <w:t>→</w:t>
-      </w:r>
-      <w:r>
-        <w:rPr>
-          <w:b/>
-          <w:bCs/>
-          <w:color w:val="222222"/>
-        </w:rPr>
-        <w:t>Provedores MOOC</w:t>
-      </w:r>
-    </w:p>
-    <w:p>
-      <w:pPr>
-        <w:pStyle w:val="4"/>
-        <w:rPr>
-          <w:color w:val="222222"/>
-        </w:rPr>
-      </w:pPr>
-      <w:r>
-        <w:rPr>
-          <w:color w:val="222222"/>
-        </w:rPr>
-        <w:tab/>
-      </w:r>
-      <w:r>
-        <w:rPr>
-          <w:color w:val="222222"/>
-        </w:rPr>
-        <w:t>– Alternativas populares: Coursera, edX</w:t>
-      </w:r>
-    </w:p>
-    <w:p>
-      <w:pPr>
-        <w:pStyle w:val="4"/>
-        <w:rPr>
-          <w:color w:val="222222"/>
-        </w:rPr>
-      </w:pPr>
-      <w:r>
-        <w:rPr>
-          <w:color w:val="222222"/>
-        </w:rPr>
-        <w:t>→</w:t>
-      </w:r>
-      <w:r>
-        <w:rPr>
-          <w:b/>
-          <w:bCs/>
-          <w:color w:val="222222"/>
-        </w:rPr>
-        <w:t>Hospedagem geral de conteúdo</w:t>
-      </w:r>
-    </w:p>
-    <w:p>
-      <w:pPr>
-        <w:pStyle w:val="4"/>
-        <w:rPr>
-          <w:color w:val="222222"/>
-        </w:rPr>
-      </w:pPr>
-      <w:r>
-        <w:rPr>
-          <w:color w:val="222222"/>
-        </w:rPr>
-        <w:tab/>
-      </w:r>
-      <w:r>
-        <w:rPr>
-          <w:color w:val="222222"/>
-        </w:rPr>
-        <w:t>– Alternativas populares: SlideShare(para slides), Soundcloud (para áudio), Youtube (para vídeos), Dropbox, Google Drive, OneDrive, Mega.co.nz, Amazon Cloud Drive, Box.com , Mediafire</w:t>
-      </w:r>
-    </w:p>
-    <w:p>
-      <w:pPr>
-        <w:pStyle w:val="4"/>
-        <w:rPr>
-          <w:color w:val="222222"/>
-        </w:rPr>
-      </w:pPr>
-    </w:p>
-    <w:p>
-      <w:pPr>
-        <w:pStyle w:val="4"/>
-        <w:rPr>
-          <w:color w:val="222222"/>
+        <w:t>Dropbox, Google Drive, OneDrive, Mega.co.nz, Amazon Cloud Drive, Box.com , Mediafire</w:t>
+      </w:r>
+    </w:p>
+    <w:p>
+      <w:pPr>
+        <w:pStyle w:val="4"/>
+        <w:rPr>
+          <w:color w:val="222222"/>
+        </w:rPr>
+      </w:pPr>
+    </w:p>
+    <w:p>
+      <w:pPr>
+        <w:pStyle w:val="4"/>
+        <w:rPr>
+          <w:color w:val="FF0000"/>
         </w:rPr>
       </w:pPr>
       <w:r>
         <w:rPr>
           <w:rFonts w:hint="default"/>
-          <w:color w:val="222222"/>
+          <w:color w:val="FF0000"/>
         </w:rPr>
         <w:t>https://bitnami.com/stack/xampp</w:t>
       </w:r>

</xml_diff>